<commit_message>
Update: inserção do planejamento semanal e alteração na documentação do projeto
</commit_message>
<xml_diff>
--- a/Sprint Review´s/Sprint Review_Gustavo.docx
+++ b/Sprint Review´s/Sprint Review_Gustavo.docx
@@ -480,16 +480,12 @@
       <w:pPr>
         <w:ind w:firstLine="0"/>
         <w:jc w:val="center"/>
-        <w:rPr>
-          <w:lang w:val="en-US"/>
-        </w:rPr>
-      </w:pPr>
-      <w:r>
-        <w:rPr>
-          <w:lang w:val="en-US"/>
-        </w:rPr>
+      </w:pPr>
+      <w:r>
         <w:t>2024</w:t>
       </w:r>
+      <w:bookmarkStart w:id="0" w:name="_GoBack"/>
+      <w:bookmarkEnd w:id="0"/>
     </w:p>
     <w:p>
       <w:pPr>
@@ -498,38 +494,36 @@
         </w:tabs>
         <w:ind w:firstLine="0"/>
         <w:jc w:val="left"/>
-      </w:pPr>
-      <w:r>
-        <w:rPr>
-          <w:b/>
-        </w:rPr>
-        <w:lastRenderedPageBreak/>
-        <w:t>SPRINT REVIEW</w:t>
-      </w:r>
-      <w:r>
+        <w:rPr>
+          <w:b/>
+        </w:rPr>
+      </w:pPr>
+      <w:r>
+        <w:br/>
+      </w:r>
+      <w:r>
+        <w:rPr>
+          <w:b/>
+        </w:rPr>
+        <w:t xml:space="preserve">PLANEJAMENTO DA SEMANA </w:t>
+      </w:r>
+      <w:r>
+        <w:rPr>
+          <w:b/>
+        </w:rPr>
+        <w:t>03/10 – 10/10</w:t>
+      </w:r>
+      <w:r>
+        <w:rPr>
+          <w:b/>
+        </w:rPr>
         <w:t>:</w:t>
       </w:r>
       <w:r>
-        <w:t xml:space="preserve"> </w:t>
-      </w:r>
-      <w:r>
-        <w:t>- Product Owner: Gustavo Castro</w:t>
-      </w:r>
-      <w:r>
-        <w:br/>
-      </w:r>
-      <w:r>
-        <w:br/>
-      </w:r>
-      <w:r>
-        <w:rPr>
-          <w:b/>
-        </w:rPr>
-        <w:t>O QUE FOI PLANEJADO:</w:t>
-      </w:r>
-      <w:r>
-        <w:br/>
-        <w:t>- Todos integrantes compreender e executar funcionalidades do Sensor DHT11 e Arduíno Uno</w:t>
+        <w:rPr>
+          <w:b/>
+        </w:rPr>
+        <w:br/>
       </w:r>
     </w:p>
     <w:p>
@@ -541,7 +535,19 @@
         <w:jc w:val="left"/>
       </w:pPr>
       <w:r>
-        <w:t xml:space="preserve"> - Finalizar ajustes na documentação </w:t>
+        <w:t>- Inserção dos registros do sensor no MySql via API</w:t>
+      </w:r>
+      <w:r>
+        <w:t xml:space="preserve"> –</w:t>
+      </w:r>
+      <w:r>
+        <w:t xml:space="preserve"> </w:t>
+      </w:r>
+      <w:r>
+        <w:t>(Responsável: Erick Lee)</w:t>
+      </w:r>
+      <w:r>
+        <w:br/>
       </w:r>
     </w:p>
     <w:p>
@@ -553,7 +559,55 @@
         <w:jc w:val="left"/>
       </w:pPr>
       <w:r>
-        <w:t xml:space="preserve">- Ajustar calculadora financeira </w:t>
+        <w:t>- Finalização do site estático (Cadastro</w:t>
+      </w:r>
+      <w:r>
+        <w:t>) – (Responsável: Gustavo</w:t>
+      </w:r>
+      <w:r>
+        <w:t xml:space="preserve"> Castro</w:t>
+      </w:r>
+      <w:r>
+        <w:t>)</w:t>
+      </w:r>
+      <w:r>
+        <w:br/>
+      </w:r>
+      <w:r>
+        <w:br/>
+      </w:r>
+      <w:r>
+        <w:t>- Finalização do site estático</w:t>
+      </w:r>
+      <w:r>
+        <w:t xml:space="preserve"> (Login) – (Responsável: Daniel Sena)</w:t>
+      </w:r>
+      <w:r>
+        <w:br/>
+      </w:r>
+      <w:r>
+        <w:br/>
+      </w:r>
+      <w:r>
+        <w:t>- Finalização do site estático</w:t>
+      </w:r>
+      <w:r>
+        <w:t xml:space="preserve"> (Simulador Financeiro) – (Responsável: Leandro Bonetto) </w:t>
+      </w:r>
+      <w:r>
+        <w:br/>
+      </w:r>
+      <w:r>
+        <w:br/>
+      </w:r>
+      <w:r>
+        <w:t>- API configurada</w:t>
+      </w:r>
+      <w:r>
+        <w:t xml:space="preserve"> (variáveis ajustadas) – (Responsável: Gabriel Lima)</w:t>
+      </w:r>
+      <w:r>
+        <w:br/>
       </w:r>
     </w:p>
     <w:p>
@@ -565,7 +619,19 @@
         <w:jc w:val="left"/>
       </w:pPr>
       <w:r>
-        <w:t>- Finalizar site estático (HomePage)</w:t>
+        <w:t>- Backlog finalizado</w:t>
+      </w:r>
+      <w:r>
+        <w:t xml:space="preserve"> - (Responsável: Everton</w:t>
+      </w:r>
+      <w:r>
+        <w:t xml:space="preserve"> Barbosa</w:t>
+      </w:r>
+      <w:r>
+        <w:t>)</w:t>
+      </w:r>
+      <w:r>
+        <w:br/>
       </w:r>
     </w:p>
     <w:p>
@@ -575,9 +641,15 @@
         </w:tabs>
         <w:ind w:firstLine="0"/>
         <w:jc w:val="left"/>
-      </w:pPr>
-      <w:r>
-        <w:t xml:space="preserve">- Finalizar prototipação </w:t>
+        <w:rPr>
+          <w:u w:val="single"/>
+        </w:rPr>
+      </w:pPr>
+      <w:r>
+        <w:t>- Finalizar documentação - (Responsável: Erick Lee)</w:t>
+      </w:r>
+      <w:r>
+        <w:br/>
       </w:r>
     </w:p>
     <w:p>
@@ -589,36 +661,33 @@
         <w:jc w:val="left"/>
       </w:pPr>
       <w:r>
-        <w:t xml:space="preserve">- Modelagem lógica </w:t>
-      </w:r>
-      <w:r>
-        <w:t xml:space="preserve">e script </w:t>
-      </w:r>
-      <w:bookmarkStart w:id="0" w:name="_GoBack"/>
-      <w:bookmarkEnd w:id="0"/>
-      <w:r>
-        <w:t>no MySQL</w:t>
-      </w:r>
-      <w:r>
-        <w:br/>
-      </w:r>
-      <w:r>
-        <w:br/>
-      </w:r>
-      <w:r>
-        <w:rPr>
-          <w:b/>
-        </w:rPr>
-        <w:t>O QUE FOI EXECUTADO DO PLANEJAMETO:</w:t>
-      </w:r>
-      <w:r>
-        <w:br/>
-      </w:r>
-      <w:r>
-        <w:t>- Partes da documentação ajustada, mas não finalizada</w:t>
-      </w:r>
-      <w:r>
-        <w:t>;</w:t>
+        <w:t>-</w:t>
+      </w:r>
+      <w:r>
+        <w:t xml:space="preserve"> Implementação do banco de d</w:t>
+      </w:r>
+      <w:r>
+        <w:t xml:space="preserve">ados no Linux (máquina virtual) - </w:t>
+      </w:r>
+      <w:r>
+        <w:t>(Responsável: Leandro Bonetto)</w:t>
+      </w:r>
+      <w:r>
+        <w:br/>
+      </w:r>
+      <w:r>
+        <w:br/>
+        <w:t>- Diagrama de Solução Técnica – (Responsável: Daniel Sena)</w:t>
+      </w:r>
+      <w:r>
+        <w:br/>
+      </w:r>
+      <w:r>
+        <w:br/>
+        <w:t>- Planilha de Risco – (Responsável: Everton Barbosa)</w:t>
+      </w:r>
+      <w:r>
+        <w:br/>
       </w:r>
     </w:p>
     <w:p>
@@ -629,340 +698,6 @@
         <w:ind w:firstLine="0"/>
         <w:jc w:val="left"/>
       </w:pPr>
-      <w:r>
-        <w:t xml:space="preserve">- Homepage do site estático </w:t>
-      </w:r>
-      <w:r>
-        <w:t>concluído;</w:t>
-      </w:r>
-    </w:p>
-    <w:p>
-      <w:pPr>
-        <w:tabs>
-          <w:tab w:val="left" w:pos="2808"/>
-        </w:tabs>
-        <w:ind w:firstLine="0"/>
-        <w:jc w:val="left"/>
-      </w:pPr>
-      <w:r>
-        <w:t>-</w:t>
-      </w:r>
-      <w:r>
-        <w:t xml:space="preserve"> Modelagem lógica e script no MySQL concluídos;</w:t>
-      </w:r>
-    </w:p>
-    <w:p>
-      <w:pPr>
-        <w:tabs>
-          <w:tab w:val="left" w:pos="2808"/>
-        </w:tabs>
-        <w:ind w:firstLine="0"/>
-        <w:jc w:val="left"/>
-      </w:pPr>
-      <w:r>
-        <w:t>- Prototipação de login, cadastro e dashboard concluídos;</w:t>
-      </w:r>
-    </w:p>
-    <w:p>
-      <w:pPr>
-        <w:tabs>
-          <w:tab w:val="left" w:pos="2808"/>
-        </w:tabs>
-        <w:ind w:firstLine="0"/>
-        <w:jc w:val="left"/>
-      </w:pPr>
-      <w:r>
-        <w:t>- Todos integrantes compreenderam e executaram funcionalidades do Sensor DHT11 e Arduíno Uno</w:t>
-      </w:r>
-    </w:p>
-    <w:p>
-      <w:pPr>
-        <w:tabs>
-          <w:tab w:val="left" w:pos="2808"/>
-        </w:tabs>
-        <w:ind w:firstLine="0"/>
-        <w:jc w:val="left"/>
-      </w:pPr>
-      <w:r>
-        <w:t>- Finalizar site estático (HomePage)</w:t>
-      </w:r>
-    </w:p>
-    <w:p>
-      <w:pPr>
-        <w:tabs>
-          <w:tab w:val="left" w:pos="2808"/>
-        </w:tabs>
-        <w:ind w:firstLine="0"/>
-        <w:jc w:val="left"/>
-      </w:pPr>
-    </w:p>
-    <w:p>
-      <w:pPr>
-        <w:tabs>
-          <w:tab w:val="left" w:pos="2808"/>
-        </w:tabs>
-        <w:ind w:firstLine="0"/>
-        <w:jc w:val="left"/>
-      </w:pPr>
-      <w:r>
-        <w:br/>
-      </w:r>
-      <w:r>
-        <w:rPr>
-          <w:b/>
-        </w:rPr>
-        <w:t>O QUE FOI EXECUTADO FORA DO PLANEJAMENTO:</w:t>
-      </w:r>
-      <w:r>
-        <w:br/>
-      </w:r>
-      <w:r>
-        <w:t>- Definição e separação das partes do site estático aos integrantes;</w:t>
-      </w:r>
-    </w:p>
-    <w:p>
-      <w:pPr>
-        <w:tabs>
-          <w:tab w:val="left" w:pos="2808"/>
-        </w:tabs>
-        <w:ind w:firstLine="0"/>
-        <w:jc w:val="left"/>
-      </w:pPr>
-      <w:r>
-        <w:t>- Separação de requisitos entre os integrantes do grupo;</w:t>
-      </w:r>
-    </w:p>
-    <w:p>
-      <w:pPr>
-        <w:tabs>
-          <w:tab w:val="left" w:pos="2808"/>
-        </w:tabs>
-        <w:ind w:firstLine="0"/>
-        <w:jc w:val="left"/>
-      </w:pPr>
-      <w:r>
-        <w:t>- Criação da nova base do Backlog da Sprint 2</w:t>
-      </w:r>
-    </w:p>
-    <w:p>
-      <w:pPr>
-        <w:tabs>
-          <w:tab w:val="left" w:pos="2808"/>
-        </w:tabs>
-        <w:ind w:firstLine="0"/>
-        <w:jc w:val="left"/>
-      </w:pPr>
-      <w:r>
-        <w:t xml:space="preserve">- Configuração e </w:t>
-      </w:r>
-      <w:r>
-        <w:t>implementação da API para captação dos registros do sensor em terminal no NodeJS e visualização gráfica em página web;</w:t>
-      </w:r>
-    </w:p>
-    <w:p>
-      <w:pPr>
-        <w:tabs>
-          <w:tab w:val="left" w:pos="2808"/>
-        </w:tabs>
-        <w:ind w:firstLine="0"/>
-        <w:jc w:val="left"/>
-      </w:pPr>
-      <w:r>
-        <w:t>- Agendamento de reunião com o gestor de projetos (</w:t>
-      </w:r>
-      <w:r>
-        <w:t>Prof.</w:t>
-      </w:r>
-      <w:r>
-        <w:t xml:space="preserve"> Marcos) para alinhamento e discussões sobre o projeto</w:t>
-      </w:r>
-    </w:p>
-    <w:p>
-      <w:pPr>
-        <w:tabs>
-          <w:tab w:val="left" w:pos="2808"/>
-        </w:tabs>
-        <w:ind w:firstLine="0"/>
-        <w:jc w:val="left"/>
-        <w:rPr>
-          <w:b/>
-        </w:rPr>
-      </w:pPr>
-      <w:r>
-        <w:br/>
-      </w:r>
-      <w:r>
-        <w:rPr>
-          <w:b/>
-        </w:rPr>
-        <w:t>O QUE NÃO FOI EXECUTADO DO PLANEJAMENTO:</w:t>
-      </w:r>
-    </w:p>
-    <w:p>
-      <w:pPr>
-        <w:tabs>
-          <w:tab w:val="left" w:pos="2808"/>
-        </w:tabs>
-        <w:ind w:firstLine="0"/>
-        <w:jc w:val="left"/>
-      </w:pPr>
-      <w:r>
-        <w:t>- Ajustes na calculadora financeira;</w:t>
-      </w:r>
-    </w:p>
-    <w:p>
-      <w:pPr>
-        <w:tabs>
-          <w:tab w:val="left" w:pos="2808"/>
-        </w:tabs>
-        <w:ind w:firstLine="0"/>
-        <w:jc w:val="left"/>
-      </w:pPr>
-      <w:r>
-        <w:t>- Documentação ainda não finalizada;</w:t>
-      </w:r>
-    </w:p>
-    <w:p>
-      <w:pPr>
-        <w:tabs>
-          <w:tab w:val="left" w:pos="2808"/>
-        </w:tabs>
-        <w:ind w:firstLine="0"/>
-        <w:jc w:val="left"/>
-      </w:pPr>
-    </w:p>
-    <w:p>
-      <w:pPr>
-        <w:tabs>
-          <w:tab w:val="left" w:pos="2808"/>
-        </w:tabs>
-        <w:ind w:firstLine="0"/>
-        <w:jc w:val="left"/>
-        <w:rPr>
-          <w:b/>
-        </w:rPr>
-      </w:pPr>
-      <w:r>
-        <w:lastRenderedPageBreak/>
-        <w:br/>
-      </w:r>
-      <w:r>
-        <w:rPr>
-          <w:b/>
-        </w:rPr>
-        <w:t xml:space="preserve">PLANEJAMENTO DA SEMANA </w:t>
-      </w:r>
-      <w:r>
-        <w:rPr>
-          <w:b/>
-        </w:rPr>
-        <w:t>03/10 – 10/10</w:t>
-      </w:r>
-      <w:r>
-        <w:rPr>
-          <w:b/>
-        </w:rPr>
-        <w:t>:</w:t>
-      </w:r>
-    </w:p>
-    <w:p>
-      <w:pPr>
-        <w:tabs>
-          <w:tab w:val="left" w:pos="2808"/>
-        </w:tabs>
-        <w:ind w:firstLine="0"/>
-        <w:jc w:val="left"/>
-      </w:pPr>
-      <w:r>
-        <w:t xml:space="preserve">- Inserção dos registros do sensor no MySql via API </w:t>
-      </w:r>
-    </w:p>
-    <w:p>
-      <w:pPr>
-        <w:tabs>
-          <w:tab w:val="left" w:pos="2808"/>
-        </w:tabs>
-        <w:ind w:firstLine="0"/>
-        <w:jc w:val="left"/>
-      </w:pPr>
-      <w:r>
-        <w:t>- Finalização do site estático (Cadastro, Login, Dashboard e simulador financeiro);</w:t>
-      </w:r>
-    </w:p>
-    <w:p>
-      <w:pPr>
-        <w:tabs>
-          <w:tab w:val="left" w:pos="2808"/>
-        </w:tabs>
-        <w:ind w:firstLine="0"/>
-        <w:jc w:val="left"/>
-      </w:pPr>
-      <w:r>
-        <w:t>- Calculadora finalizada</w:t>
-      </w:r>
-      <w:r>
-        <w:t>;</w:t>
-      </w:r>
-    </w:p>
-    <w:p>
-      <w:pPr>
-        <w:tabs>
-          <w:tab w:val="left" w:pos="2808"/>
-        </w:tabs>
-        <w:ind w:firstLine="0"/>
-        <w:jc w:val="left"/>
-      </w:pPr>
-      <w:r>
-        <w:t>- API configurada</w:t>
-      </w:r>
-      <w:r>
-        <w:t xml:space="preserve"> (variáveis ajustadas);</w:t>
-      </w:r>
-    </w:p>
-    <w:p>
-      <w:pPr>
-        <w:tabs>
-          <w:tab w:val="left" w:pos="2808"/>
-        </w:tabs>
-        <w:ind w:firstLine="0"/>
-        <w:jc w:val="left"/>
-      </w:pPr>
-      <w:r>
-        <w:t>- Backlog finalizado</w:t>
-      </w:r>
-      <w:r>
-        <w:t>;</w:t>
-      </w:r>
-    </w:p>
-    <w:p>
-      <w:pPr>
-        <w:tabs>
-          <w:tab w:val="left" w:pos="2808"/>
-        </w:tabs>
-        <w:ind w:firstLine="0"/>
-        <w:jc w:val="left"/>
-        <w:rPr>
-          <w:u w:val="single"/>
-        </w:rPr>
-      </w:pPr>
-      <w:r>
-        <w:t>- Finalizar documentação;</w:t>
-      </w:r>
-    </w:p>
-    <w:p>
-      <w:pPr>
-        <w:tabs>
-          <w:tab w:val="left" w:pos="2808"/>
-        </w:tabs>
-        <w:ind w:firstLine="0"/>
-        <w:jc w:val="left"/>
-      </w:pPr>
-      <w:r>
-        <w:t>-</w:t>
-      </w:r>
-      <w:r>
-        <w:t xml:space="preserve"> Implementação do banco de dados no Linux (máquina virtual);</w:t>
-      </w:r>
     </w:p>
     <w:p>
       <w:pPr>
@@ -1100,7 +835,7 @@
         <w:noProof/>
         <w:color w:val="000000"/>
       </w:rPr>
-      <w:t>3</w:t>
+      <w:t>1</w:t>
     </w:r>
     <w:r>
       <w:rPr>
@@ -1629,6 +1364,7 @@
   <w:style w:type="paragraph" w:default="1" w:styleId="Normal">
     <w:name w:val="Normal"/>
     <w:qFormat/>
+    <w:rsid w:val="00DE46CB"/>
   </w:style>
   <w:style w:type="paragraph" w:styleId="Ttulo1">
     <w:name w:val="heading 1"/>

</xml_diff>